<commit_message>
get rid of mouseReleased
</commit_message>
<xml_diff>
--- a/Instructions - Please Read.docx
+++ b/Instructions - Please Read.docx
@@ -10,6 +10,7 @@
           <w:numId w:val="1"/>
         </w:numPr>
       </w:pPr>
+      <w:bookmarkStart w:id="0" w:name="_GoBack"/>
       <w:r>
         <w:t>Open LimaServer.jar</w:t>
       </w:r>
@@ -202,12 +203,11 @@
         <w:t>Players end turns by clicking on the “End Turn” button</w:t>
       </w:r>
     </w:p>
+    <w:bookmarkEnd w:id="0"/>
     <w:p>
       <w:pPr>
         <w:ind w:left="360"/>
       </w:pPr>
-      <w:bookmarkStart w:id="0" w:name="_GoBack"/>
-      <w:bookmarkEnd w:id="0"/>
     </w:p>
     <w:sectPr>
       <w:pgSz w:w="12240" w:h="15840"/>
@@ -231,7 +231,7 @@
       <w:lvlText w:val="%1."/>
       <w:lvlJc w:val="left"/>
       <w:pPr>
-        <w:ind w:left="720" w:hanging="360"/>
+        <w:ind w:left="360" w:hanging="360"/>
       </w:pPr>
     </w:lvl>
     <w:lvl w:ilvl="1" w:tplc="04090019" w:tentative="1">
@@ -240,7 +240,7 @@
       <w:lvlText w:val="%2."/>
       <w:lvlJc w:val="left"/>
       <w:pPr>
-        <w:ind w:left="1440" w:hanging="360"/>
+        <w:ind w:left="1080" w:hanging="360"/>
       </w:pPr>
     </w:lvl>
     <w:lvl w:ilvl="2" w:tplc="0409001B" w:tentative="1">
@@ -249,7 +249,7 @@
       <w:lvlText w:val="%3."/>
       <w:lvlJc w:val="right"/>
       <w:pPr>
-        <w:ind w:left="2160" w:hanging="180"/>
+        <w:ind w:left="1800" w:hanging="180"/>
       </w:pPr>
     </w:lvl>
     <w:lvl w:ilvl="3" w:tplc="0409000F" w:tentative="1">
@@ -258,7 +258,7 @@
       <w:lvlText w:val="%4."/>
       <w:lvlJc w:val="left"/>
       <w:pPr>
-        <w:ind w:left="2880" w:hanging="360"/>
+        <w:ind w:left="2520" w:hanging="360"/>
       </w:pPr>
     </w:lvl>
     <w:lvl w:ilvl="4" w:tplc="04090019" w:tentative="1">
@@ -267,7 +267,7 @@
       <w:lvlText w:val="%5."/>
       <w:lvlJc w:val="left"/>
       <w:pPr>
-        <w:ind w:left="3600" w:hanging="360"/>
+        <w:ind w:left="3240" w:hanging="360"/>
       </w:pPr>
     </w:lvl>
     <w:lvl w:ilvl="5" w:tplc="0409001B" w:tentative="1">
@@ -276,7 +276,7 @@
       <w:lvlText w:val="%6."/>
       <w:lvlJc w:val="right"/>
       <w:pPr>
-        <w:ind w:left="4320" w:hanging="180"/>
+        <w:ind w:left="3960" w:hanging="180"/>
       </w:pPr>
     </w:lvl>
     <w:lvl w:ilvl="6" w:tplc="0409000F" w:tentative="1">
@@ -285,7 +285,7 @@
       <w:lvlText w:val="%7."/>
       <w:lvlJc w:val="left"/>
       <w:pPr>
-        <w:ind w:left="5040" w:hanging="360"/>
+        <w:ind w:left="4680" w:hanging="360"/>
       </w:pPr>
     </w:lvl>
     <w:lvl w:ilvl="7" w:tplc="04090019" w:tentative="1">
@@ -294,7 +294,7 @@
       <w:lvlText w:val="%8."/>
       <w:lvlJc w:val="left"/>
       <w:pPr>
-        <w:ind w:left="5760" w:hanging="360"/>
+        <w:ind w:left="5400" w:hanging="360"/>
       </w:pPr>
     </w:lvl>
     <w:lvl w:ilvl="8" w:tplc="0409001B" w:tentative="1">
@@ -303,7 +303,7 @@
       <w:lvlText w:val="%9."/>
       <w:lvlJc w:val="right"/>
       <w:pPr>
-        <w:ind w:left="6480" w:hanging="180"/>
+        <w:ind w:left="6120" w:hanging="180"/>
       </w:pPr>
     </w:lvl>
   </w:abstractNum>

</xml_diff>